<commit_message>
Organize Extended Data Figure Naming
</commit_message>
<xml_diff>
--- a/readme.docx
+++ b/readme.docx
@@ -35,10 +35,31 @@
     <w:p/>
     <w:p>
       <w:r>
-        <w:t xml:space="preserve">These folders contain data, analysis scripts and plotting scripts for the above project. I attempted to make it as accessible as possible, which was difficult given the huge amount of data and analyses. </w:t>
-      </w:r>
-      <w:r>
-        <w:t xml:space="preserve">I tried my best given time constraints and other obligations. The scripts produce </w:t>
+        <w:t xml:space="preserve">These folders contain data, analysis scripts and plotting scripts for the above project. I attempted to make it as accessible </w:t>
+      </w:r>
+      <w:r>
+        <w:t>despite</w:t>
+      </w:r>
+      <w:r>
+        <w:t xml:space="preserve"> the </w:t>
+      </w:r>
+      <w:r>
+        <w:t xml:space="preserve">large </w:t>
+      </w:r>
+      <w:r>
+        <w:t>amount of data and</w:t>
+      </w:r>
+      <w:r>
+        <w:t xml:space="preserve"> the many</w:t>
+      </w:r>
+      <w:r>
+        <w:t xml:space="preserve"> analyses</w:t>
+      </w:r>
+      <w:r>
+        <w:t xml:space="preserve"> and</w:t>
+      </w:r>
+      <w:r>
+        <w:t xml:space="preserve"> given time constraints and other obligations. The scripts produce </w:t>
       </w:r>
       <w:proofErr w:type="gramStart"/>
       <w:r>
@@ -52,7 +73,19 @@
     <w:p/>
     <w:p>
       <w:r>
-        <w:t>We analysed the data using FSL, Matlab (R2023b), Studio (Version 2023.12.1+402 (2023.12.1+402))</w:t>
+        <w:t>We analysed the data using FSL, Matlab (R2023b</w:t>
+      </w:r>
+      <w:r>
+        <w:t xml:space="preserve">), </w:t>
+      </w:r>
+      <w:r>
+        <w:t>R</w:t>
+      </w:r>
+      <w:r>
+        <w:t xml:space="preserve">Studio </w:t>
+      </w:r>
+      <w:r>
+        <w:t>(Version 2023.12.1+402 (2023.12.1+402))</w:t>
       </w:r>
       <w:r>
         <w:t>, and</w:t>
@@ -91,23 +124,19 @@
     <w:p/>
     <w:p>
       <w:r>
-        <w:t xml:space="preserve">Please refer to the manuscript for more information. We </w:t>
-      </w:r>
-      <w:proofErr w:type="spellStart"/>
-      <w:r>
-        <w:t>labeled</w:t>
-      </w:r>
-      <w:proofErr w:type="spellEnd"/>
-      <w:r>
-        <w:t xml:space="preserve"> files according to the conventions used in the manuscript (e.g. </w:t>
-      </w:r>
-      <w:proofErr w:type="spellStart"/>
-      <w:r>
-        <w:t>labeled</w:t>
-      </w:r>
-      <w:proofErr w:type="spellEnd"/>
-      <w:r>
-        <w:t xml:space="preserve"> by figure number, study, etc). </w:t>
+        <w:t>Please refer to the manuscript for more information. We label</w:t>
+      </w:r>
+      <w:r>
+        <w:t>l</w:t>
+      </w:r>
+      <w:r>
+        <w:t>ed files according to the conventions used in the manuscript (e.g. label</w:t>
+      </w:r>
+      <w:r>
+        <w:t>l</w:t>
+      </w:r>
+      <w:r>
+        <w:t xml:space="preserve">ed by figure number, study, etc). </w:t>
       </w:r>
     </w:p>
     <w:p/>
@@ -142,7 +171,13 @@
       </w:r>
       <w:proofErr w:type="spellEnd"/>
       <w:r>
-        <w:t xml:space="preserve"> files in standard space for contrasts reported in the paper and masks contains ROIs used in the paper, labelled as &lt;</w:t>
+        <w:t xml:space="preserve"> files in standard space for contrasts reported in the paper and masks contains ROIs used in the paper, labelled </w:t>
+      </w:r>
+      <w:r>
+        <w:t xml:space="preserve">usually </w:t>
+      </w:r>
+      <w:r>
+        <w:t>as &lt;</w:t>
       </w:r>
       <w:proofErr w:type="spellStart"/>
       <w:r>
@@ -235,7 +270,13 @@
       </w:r>
       <w:r>
         <w:lastRenderedPageBreak/>
-        <w:t>directly into 5_figs. See the main scripts below, which contain more comments how to use them.</w:t>
+        <w:t xml:space="preserve">directly into 5_figs. See the main scripts below, which contain more comments </w:t>
+      </w:r>
+      <w:r>
+        <w:t xml:space="preserve">on </w:t>
+      </w:r>
+      <w:r>
+        <w:t>how to use them.</w:t>
       </w:r>
     </w:p>
     <w:p/>
@@ -250,7 +291,13 @@
         <w:t>scripts</w:t>
       </w:r>
       <w:r>
-        <w:t xml:space="preserve">. These scripts make final figures either from data in 1_data or from 3_ana. </w:t>
+        <w:t>. These scripts make final figures either from data in 1_data or from 3_</w:t>
+      </w:r>
+      <w:r>
+        <w:t>out</w:t>
+      </w:r>
+      <w:r>
+        <w:t xml:space="preserve">. </w:t>
       </w:r>
       <w:r>
         <w:t xml:space="preserve"> make the final figures (printed into “5_figs”) either from raw data or the “3_out” data.</w:t>
@@ -291,7 +338,13 @@
     <w:p/>
     <w:p>
       <w:r>
-        <w:t>To more clearly understand details of the analysis procedure, refer to comments in the analyses script. Also, do find the plotting scripts that generate the figure you are interested in and then trace back where the data for the figures is coming from and how it is processed.</w:t>
+        <w:t xml:space="preserve">To more clearly understand details of the analysis procedure, refer to comments in the analyses script. Also, </w:t>
+      </w:r>
+      <w:r>
+        <w:t>it is possible to look at the</w:t>
+      </w:r>
+      <w:r>
+        <w:t xml:space="preserve"> plotting scripts that generate the figure you are interested in and then trace back where the data for the figures is coming from and how it is processed.</w:t>
       </w:r>
     </w:p>
     <w:p/>
@@ -437,76 +490,47 @@
         </w:numPr>
       </w:pPr>
       <w:r>
-        <w:t xml:space="preserve">For </w:t>
+        <w:t>For fMRI: 4_plot/study1/</w:t>
       </w:r>
       <w:proofErr w:type="spellStart"/>
       <w:r>
-        <w:t>timecourse</w:t>
+        <w:t>roi_</w:t>
+      </w:r>
+      <w:r>
+        <w:t>barplot</w:t>
+      </w:r>
+      <w:r>
+        <w:t>.</w:t>
+      </w:r>
+      <w:r>
+        <w:t>R</w:t>
       </w:r>
       <w:proofErr w:type="spellEnd"/>
       <w:r>
-        <w:t xml:space="preserve"> simulations: 4_plot/study1/</w:t>
-      </w:r>
-      <w:proofErr w:type="spellStart"/>
-      <w:r>
-        <w:t>roisim_PLOT</w:t>
-      </w:r>
-      <w:proofErr w:type="spellEnd"/>
-      <w:r>
-        <w:t xml:space="preserve"> (accesses 1_data)</w:t>
-      </w:r>
-    </w:p>
-    <w:p/>
-    <w:p>
-      <w:pPr>
-        <w:rPr>
-          <w:u w:val="single"/>
-        </w:rPr>
-      </w:pPr>
-      <w:r>
-        <w:rPr>
-          <w:u w:val="single"/>
-        </w:rPr>
-        <w:t xml:space="preserve">Study </w:t>
-      </w:r>
-      <w:r>
-        <w:rPr>
-          <w:u w:val="single"/>
-        </w:rPr>
-        <w:t>2</w:t>
-      </w:r>
-      <w:r>
-        <w:rPr>
-          <w:u w:val="single"/>
-        </w:rPr>
-        <w:t>:</w:t>
-      </w:r>
-    </w:p>
-    <w:p>
-      <w:r>
-        <w:t>Analyses behavioural data</w:t>
-      </w:r>
-      <w:r>
-        <w:t xml:space="preserve">:  </w:t>
-      </w:r>
-      <w:r>
-        <w:t>2_ana/study2/</w:t>
-      </w:r>
-      <w:proofErr w:type="spellStart"/>
-      <w:r>
-        <w:t>beh_ANA_</w:t>
-      </w:r>
-      <w:r>
-        <w:t>online.m</w:t>
-      </w:r>
-      <w:proofErr w:type="spellEnd"/>
-      <w:r>
-        <w:t>:</w:t>
-      </w:r>
-    </w:p>
-    <w:p>
-      <w:r>
-        <w:t>Main plotting scripts:</w:t>
+        <w:t xml:space="preserve"> </w:t>
+      </w:r>
+      <w:r>
+        <w:tab/>
+        <w:t xml:space="preserve"> </w:t>
+      </w:r>
+      <w:r>
+        <w:tab/>
+      </w:r>
+      <w:r>
+        <w:tab/>
+        <w:t xml:space="preserve">(accesses </w:t>
+      </w:r>
+      <w:r>
+        <w:t>3</w:t>
+      </w:r>
+      <w:r>
+        <w:t>_</w:t>
+      </w:r>
+      <w:r>
+        <w:t>out</w:t>
+      </w:r>
+      <w:r>
+        <w:t>)</w:t>
       </w:r>
     </w:p>
     <w:p>
@@ -518,24 +542,76 @@
         </w:numPr>
       </w:pPr>
       <w:r>
-        <w:t>4_plot/study2/</w:t>
+        <w:t xml:space="preserve">For </w:t>
       </w:r>
       <w:proofErr w:type="spellStart"/>
       <w:r>
-        <w:t>beh_PLOT.R</w:t>
+        <w:t>timecourse</w:t>
       </w:r>
       <w:proofErr w:type="spellEnd"/>
       <w:r>
-        <w:t xml:space="preserve"> (main </w:t>
-      </w:r>
-      <w:r>
-        <w:t>results</w:t>
-      </w:r>
-      <w:r>
-        <w:t>)</w:t>
-      </w:r>
-      <w:r>
-        <w:t xml:space="preserve"> (accesses 3_out)</w:t>
+        <w:t xml:space="preserve"> simulations: 4_plot/study1/</w:t>
+      </w:r>
+      <w:proofErr w:type="spellStart"/>
+      <w:r>
+        <w:t>roisim_PLOT</w:t>
+      </w:r>
+      <w:proofErr w:type="spellEnd"/>
+      <w:r>
+        <w:t xml:space="preserve"> (accesses 1_data)</w:t>
+      </w:r>
+    </w:p>
+    <w:p/>
+    <w:p>
+      <w:pPr>
+        <w:rPr>
+          <w:u w:val="single"/>
+        </w:rPr>
+      </w:pPr>
+      <w:r>
+        <w:rPr>
+          <w:u w:val="single"/>
+        </w:rPr>
+        <w:t xml:space="preserve">Study </w:t>
+      </w:r>
+      <w:r>
+        <w:rPr>
+          <w:u w:val="single"/>
+        </w:rPr>
+        <w:t>2</w:t>
+      </w:r>
+      <w:r>
+        <w:rPr>
+          <w:u w:val="single"/>
+        </w:rPr>
+        <w:t>:</w:t>
+      </w:r>
+    </w:p>
+    <w:p>
+      <w:r>
+        <w:t>Analyses behavioural data</w:t>
+      </w:r>
+      <w:r>
+        <w:t xml:space="preserve">:  </w:t>
+      </w:r>
+      <w:r>
+        <w:t>2_ana/study2/</w:t>
+      </w:r>
+      <w:proofErr w:type="spellStart"/>
+      <w:r>
+        <w:t>beh_ANA_</w:t>
+      </w:r>
+      <w:r>
+        <w:t>online.m</w:t>
+      </w:r>
+      <w:proofErr w:type="spellEnd"/>
+      <w:r>
+        <w:t>:</w:t>
+      </w:r>
+    </w:p>
+    <w:p>
+      <w:r>
+        <w:t>Main plotting scripts:</w:t>
       </w:r>
     </w:p>
     <w:p>
@@ -551,22 +627,20 @@
       </w:r>
       <w:proofErr w:type="spellStart"/>
       <w:r>
-        <w:t>beh_PLOT_selfbias.m</w:t>
+        <w:t>beh_</w:t>
+      </w:r>
+      <w:r>
+        <w:t>plot</w:t>
+      </w:r>
+      <w:r>
+        <w:t>.R</w:t>
       </w:r>
       <w:proofErr w:type="spellEnd"/>
       <w:r>
-        <w:t xml:space="preserve"> (plots </w:t>
-      </w:r>
-      <w:proofErr w:type="spellStart"/>
-      <w:r>
-        <w:t>self bias</w:t>
-      </w:r>
-      <w:proofErr w:type="spellEnd"/>
-      <w:r>
-        <w:t xml:space="preserve"> for study 1</w:t>
-      </w:r>
-      <w:r>
-        <w:t>+2</w:t>
+        <w:t xml:space="preserve"> (main </w:t>
+      </w:r>
+      <w:r>
+        <w:t>results</w:t>
       </w:r>
       <w:r>
         <w:t>)</w:t>
@@ -588,61 +662,28 @@
       </w:r>
       <w:proofErr w:type="spellStart"/>
       <w:r>
-        <w:t>beh_PLOTsubtle.m</w:t>
+        <w:t>beh_PLOT_selfbias.m</w:t>
       </w:r>
       <w:proofErr w:type="spellEnd"/>
       <w:r>
-        <w:t xml:space="preserve"> (plots subtle GLM effects both study 1</w:t>
-      </w:r>
-      <w:r>
-        <w:t>+2)</w:t>
+        <w:t xml:space="preserve"> (plots </w:t>
+      </w:r>
+      <w:proofErr w:type="spellStart"/>
+      <w:r>
+        <w:t>self bias</w:t>
+      </w:r>
+      <w:proofErr w:type="spellEnd"/>
+      <w:r>
+        <w:t xml:space="preserve"> for study 1</w:t>
+      </w:r>
+      <w:r>
+        <w:t>+2</w:t>
+      </w:r>
+      <w:r>
+        <w:t>)</w:t>
       </w:r>
       <w:r>
         <w:t xml:space="preserve"> (accesses 3_out)</w:t>
-      </w:r>
-    </w:p>
-    <w:p/>
-    <w:p>
-      <w:pPr>
-        <w:rPr>
-          <w:u w:val="single"/>
-        </w:rPr>
-      </w:pPr>
-      <w:r>
-        <w:rPr>
-          <w:u w:val="single"/>
-        </w:rPr>
-        <w:t>Study 3</w:t>
-      </w:r>
-      <w:r>
-        <w:rPr>
-          <w:u w:val="single"/>
-        </w:rPr>
-        <w:t>:</w:t>
-      </w:r>
-    </w:p>
-    <w:p>
-      <w:r>
-        <w:t>Analyses behavioural data and plots it directly</w:t>
-      </w:r>
-      <w:r>
-        <w:t xml:space="preserve">: </w:t>
-      </w:r>
-      <w:r>
-        <w:t>2_ana/study3/</w:t>
-      </w:r>
-      <w:proofErr w:type="spellStart"/>
-      <w:r>
-        <w:t>beh_ANA_motor</w:t>
-      </w:r>
-      <w:r>
-        <w:t>.m</w:t>
-      </w:r>
-      <w:proofErr w:type="spellEnd"/>
-    </w:p>
-    <w:p>
-      <w:r>
-        <w:t>FMRI scripts:</w:t>
       </w:r>
     </w:p>
     <w:p>
@@ -654,48 +695,65 @@
         </w:numPr>
       </w:pPr>
       <w:r>
-        <w:t xml:space="preserve">For fMRI copes : </w:t>
-      </w:r>
-      <w:r>
-        <w:rPr>
-          <w:lang w:val="en-US"/>
-        </w:rPr>
-        <w:t>4_plot</w:t>
-      </w:r>
-      <w:r>
-        <w:rPr>
-          <w:lang w:val="en-US"/>
-        </w:rPr>
-        <w:t>/study3</w:t>
-      </w:r>
-      <w:r>
-        <w:rPr>
-          <w:lang w:val="en-US"/>
-        </w:rPr>
-        <w:t>/</w:t>
+        <w:t>4_plot/study2/</w:t>
       </w:r>
       <w:proofErr w:type="spellStart"/>
       <w:r>
-        <w:rPr>
-          <w:lang w:val="en-US"/>
-        </w:rPr>
-        <w:t>COPE_barplot_motor</w:t>
-      </w:r>
-      <w:r>
-        <w:rPr>
-          <w:lang w:val="en-US"/>
-        </w:rPr>
-        <w:t>.R</w:t>
+        <w:t>beh_PLOTsubtle.m</w:t>
       </w:r>
       <w:proofErr w:type="spellEnd"/>
       <w:r>
-        <w:rPr>
-          <w:lang w:val="en-US"/>
-        </w:rPr>
-        <w:t xml:space="preserve">    </w:t>
-      </w:r>
-      <w:r>
-        <w:t>(accesses 1_data)</w:t>
+        <w:t xml:space="preserve"> (plots subtle GLM effects both study 1</w:t>
+      </w:r>
+      <w:r>
+        <w:t>+2)</w:t>
+      </w:r>
+      <w:r>
+        <w:t xml:space="preserve"> (accesses 3_out)</w:t>
+      </w:r>
+    </w:p>
+    <w:p/>
+    <w:p>
+      <w:pPr>
+        <w:rPr>
+          <w:u w:val="single"/>
+        </w:rPr>
+      </w:pPr>
+      <w:r>
+        <w:rPr>
+          <w:u w:val="single"/>
+        </w:rPr>
+        <w:t>Study 3</w:t>
+      </w:r>
+      <w:r>
+        <w:rPr>
+          <w:u w:val="single"/>
+        </w:rPr>
+        <w:t>:</w:t>
+      </w:r>
+    </w:p>
+    <w:p>
+      <w:r>
+        <w:t>Analyses behavioural data and plots it directly</w:t>
+      </w:r>
+      <w:r>
+        <w:t xml:space="preserve">: </w:t>
+      </w:r>
+      <w:r>
+        <w:t>2_ana/study3/</w:t>
+      </w:r>
+      <w:proofErr w:type="spellStart"/>
+      <w:r>
+        <w:t>beh_ANA_motor</w:t>
+      </w:r>
+      <w:r>
+        <w:t>.m</w:t>
+      </w:r>
+      <w:proofErr w:type="spellEnd"/>
+    </w:p>
+    <w:p>
+      <w:r>
+        <w:t>FMRI scripts:</w:t>
       </w:r>
     </w:p>
     <w:p>
@@ -707,6 +765,60 @@
         </w:numPr>
       </w:pPr>
       <w:r>
+        <w:t xml:space="preserve">For fMRI copes : </w:t>
+      </w:r>
+      <w:r>
+        <w:rPr>
+          <w:lang w:val="en-US"/>
+        </w:rPr>
+        <w:t>4_plot</w:t>
+      </w:r>
+      <w:r>
+        <w:rPr>
+          <w:lang w:val="en-US"/>
+        </w:rPr>
+        <w:t>/study3</w:t>
+      </w:r>
+      <w:r>
+        <w:rPr>
+          <w:lang w:val="en-US"/>
+        </w:rPr>
+        <w:t>/</w:t>
+      </w:r>
+      <w:proofErr w:type="spellStart"/>
+      <w:r>
+        <w:rPr>
+          <w:lang w:val="en-US"/>
+        </w:rPr>
+        <w:t>COPE_barplot_motor</w:t>
+      </w:r>
+      <w:r>
+        <w:rPr>
+          <w:lang w:val="en-US"/>
+        </w:rPr>
+        <w:t>.R</w:t>
+      </w:r>
+      <w:proofErr w:type="spellEnd"/>
+      <w:r>
+        <w:rPr>
+          <w:lang w:val="en-US"/>
+        </w:rPr>
+        <w:t xml:space="preserve">    </w:t>
+      </w:r>
+      <w:r>
+        <w:t>(accesses 1_data)</w:t>
+      </w:r>
+    </w:p>
+    <w:p>
+      <w:pPr>
+        <w:pStyle w:val="ListParagraph"/>
+        <w:numPr>
+          <w:ilvl w:val="0"/>
+          <w:numId w:val="1"/>
+        </w:numPr>
+      </w:pPr>
+      <w:r>
+        <w:lastRenderedPageBreak/>
         <w:t xml:space="preserve">For </w:t>
       </w:r>
       <w:proofErr w:type="spellStart"/>
@@ -1965,6 +2077,13 @@
       <w:spacing w:val="5"/>
     </w:rPr>
   </w:style>
+  <w:style w:type="paragraph" w:styleId="Revision">
+    <w:name w:val="Revision"/>
+    <w:hidden/>
+    <w:uiPriority w:val="99"/>
+    <w:semiHidden/>
+    <w:rsid w:val="00001208"/>
+  </w:style>
 </w:styles>
 </file>
 

</xml_diff>